<commit_message>
cambios html y diseño
</commit_message>
<xml_diff>
--- a/public/res/presupuesto.docx
+++ b/public/res/presupuesto.docx
@@ -1,6 +1,6 @@
 
 <file path=word/document.xml><?xml version="1.0" encoding="utf-8"?>
-<w:document xmlns:wpc="http://schemas.microsoft.com/office/word/2010/wordprocessingCanvas" xmlns:mc="http://schemas.openxmlformats.org/markup-compatibility/2006" xmlns:o="urn:schemas-microsoft-com:office:office" xmlns:r="http://schemas.openxmlformats.org/officeDocument/2006/relationships" xmlns:m="http://schemas.openxmlformats.org/officeDocument/2006/math" xmlns:v="urn:schemas-microsoft-com:vml" xmlns:wp14="http://schemas.microsoft.com/office/word/2010/wordprocessingDrawing" xmlns:wp="http://schemas.openxmlformats.org/drawingml/2006/wordprocessingDrawing" xmlns:w10="urn:schemas-microsoft-com:office:word" xmlns:w="http://schemas.openxmlformats.org/wordprocessingml/2006/main" xmlns:w14="http://schemas.microsoft.com/office/word/2010/wordml" xmlns:w15="http://schemas.microsoft.com/office/word/2012/wordml" xmlns:wpg="http://schemas.microsoft.com/office/word/2010/wordprocessingGroup" xmlns:wpi="http://schemas.microsoft.com/office/word/2010/wordprocessingInk" xmlns:wne="http://schemas.microsoft.com/office/word/2006/wordml" xmlns:wps="http://schemas.microsoft.com/office/word/2010/wordprocessingShape" mc:Ignorable="w14 w15 wp14">
+<w:document xmlns:wpc="http://schemas.microsoft.com/office/word/2010/wordprocessingCanvas" xmlns:cx="http://schemas.microsoft.com/office/drawing/2014/chartex" xmlns:cx1="http://schemas.microsoft.com/office/drawing/2015/9/8/chartex" xmlns:cx2="http://schemas.microsoft.com/office/drawing/2015/10/21/chartex" xmlns:cx3="http://schemas.microsoft.com/office/drawing/2016/5/9/chartex" xmlns:cx4="http://schemas.microsoft.com/office/drawing/2016/5/10/chartex" xmlns:cx5="http://schemas.microsoft.com/office/drawing/2016/5/11/chartex" xmlns:cx6="http://schemas.microsoft.com/office/drawing/2016/5/12/chartex" xmlns:cx7="http://schemas.microsoft.com/office/drawing/2016/5/13/chartex" xmlns:cx8="http://schemas.microsoft.com/office/drawing/2016/5/14/chartex" xmlns:mc="http://schemas.openxmlformats.org/markup-compatibility/2006" xmlns:aink="http://schemas.microsoft.com/office/drawing/2016/ink" xmlns:am3d="http://schemas.microsoft.com/office/drawing/2017/model3d" xmlns:o="urn:schemas-microsoft-com:office:office" xmlns:r="http://schemas.openxmlformats.org/officeDocument/2006/relationships" xmlns:m="http://schemas.openxmlformats.org/officeDocument/2006/math" xmlns:v="urn:schemas-microsoft-com:vml" xmlns:wp14="http://schemas.microsoft.com/office/word/2010/wordprocessingDrawing" xmlns:wp="http://schemas.openxmlformats.org/drawingml/2006/wordprocessingDrawing" xmlns:w10="urn:schemas-microsoft-com:office:word" xmlns:w="http://schemas.openxmlformats.org/wordprocessingml/2006/main" xmlns:w14="http://schemas.microsoft.com/office/word/2010/wordml" xmlns:w15="http://schemas.microsoft.com/office/word/2012/wordml" xmlns:w16cid="http://schemas.microsoft.com/office/word/2016/wordml/cid" xmlns:w16se="http://schemas.microsoft.com/office/word/2015/wordml/symex" xmlns:wpg="http://schemas.microsoft.com/office/word/2010/wordprocessingGroup" xmlns:wpi="http://schemas.microsoft.com/office/word/2010/wordprocessingInk" xmlns:wne="http://schemas.microsoft.com/office/word/2006/wordml" xmlns:wps="http://schemas.microsoft.com/office/word/2010/wordprocessingShape" mc:Ignorable="w14 w15 w16se w16cid wp14">
   <w:body>
     <w:p>
       <w:pPr>
@@ -65,7 +65,15 @@
                               <w:br/>
                             </w:r>
                             <w:r>
-                              <w:t>{dni}</w:t>
+                              <w:t>{</w:t>
+                            </w:r>
+                            <w:proofErr w:type="spellStart"/>
+                            <w:r>
+                              <w:t>dni</w:t>
+                            </w:r>
+                            <w:proofErr w:type="spellEnd"/>
+                            <w:r>
+                              <w:t>}</w:t>
                             </w:r>
                             <w:r>
                               <w:br/>
@@ -77,7 +85,15 @@
                               <w:br/>
                             </w:r>
                             <w:r>
-                              <w:t>{poblacion}</w:t>
+                              <w:t>{</w:t>
+                            </w:r>
+                            <w:proofErr w:type="spellStart"/>
+                            <w:r>
+                              <w:t>poblacion</w:t>
+                            </w:r>
+                            <w:proofErr w:type="spellEnd"/>
+                            <w:r>
+                              <w:t>}</w:t>
                             </w:r>
                             <w:r>
                               <w:t xml:space="preserve">, </w:t>
@@ -89,7 +105,15 @@
                               <w:t xml:space="preserve">, </w:t>
                             </w:r>
                             <w:r>
-                              <w:t>{cp}</w:t>
+                              <w:t>{</w:t>
+                            </w:r>
+                            <w:proofErr w:type="spellStart"/>
+                            <w:r>
+                              <w:t>cp</w:t>
+                            </w:r>
+                            <w:proofErr w:type="spellEnd"/>
+                            <w:r>
+                              <w:t>}</w:t>
                             </w:r>
                           </w:p>
                         </w:txbxContent>
@@ -109,7 +133,7 @@
               </wp:anchor>
             </w:drawing>
           </mc:Choice>
-          <mc:Fallback xmlns:w16se="http://schemas.microsoft.com/office/word/2015/wordml/symex" xmlns:cx1="http://schemas.microsoft.com/office/drawing/2015/9/8/chartex" xmlns:cx="http://schemas.microsoft.com/office/drawing/2014/chartex">
+          <mc:Fallback>
             <w:pict>
               <v:shapetype w14:anchorId="408C2591" id="_x0000_t202" coordsize="21600,21600" o:spt="202" path="m,l,21600r21600,l21600,xe">
                 <v:stroke joinstyle="miter"/>
@@ -258,19 +282,38 @@
                         <w:txbxContent>
                           <w:p>
                             <w:r>
-                              <w:t>MARMOLISTAS EL PILAR, S.L. B-11292000</w:t>
+                              <w:t xml:space="preserve">NHTRAVEL iNTERNACIONAL, AGENCIA </w:t>
+                            </w:r>
+                            <w:r>
+                              <w:t>INMOBILIARIA</w:t>
                             </w:r>
                             <w:r>
                               <w:br/>
-                              <w:t>POLÍGONO DE PELAGATOS</w:t>
                             </w:r>
                             <w:r>
                               <w:br/>
-                              <w:t>TLFS.: 956 533 280, 658 953 303</w:t>
+                              <w:t xml:space="preserve">TLFS.: </w:t>
+                            </w:r>
+                            <w:r>
+                              <w:t>+212 5393-05011</w:t>
                             </w:r>
                             <w:r>
                               <w:br/>
-                              <w:t>11130 CHICLANA (CÁDIZ)</w:t>
+                            </w:r>
+                            <w:r>
+                              <w:t>90000 TÁ</w:t>
+                            </w:r>
+                            <w:r>
+                              <w:t>NGER</w:t>
+                            </w:r>
+                            <w:r>
+                              <w:t xml:space="preserve"> (</w:t>
+                            </w:r>
+                            <w:r>
+                              <w:t>MARRUECOS</w:t>
+                            </w:r>
+                            <w:r>
+                              <w:t>)</w:t>
                             </w:r>
                             <w:r>
                               <w:br/>
@@ -334,24 +377,43 @@
                 <v:stroke joinstyle="miter"/>
                 <v:path gradientshapeok="t" o:connecttype="rect"/>
               </v:shapetype>
-              <v:shape id="_x0000_s1027" type="#_x0000_t202" style="position:absolute;left:0;text-align:left;margin-left:0;margin-top:0;width:212.5pt;height:120.5pt;z-index:251659264;visibility:visible;mso-wrap-style:square;mso-width-percent:0;mso-height-percent:0;mso-wrap-distance-left:9pt;mso-wrap-distance-top:3.6pt;mso-wrap-distance-right:9pt;mso-wrap-distance-bottom:3.6pt;mso-position-horizontal:left;mso-position-horizontal-relative:margin;mso-position-vertical:absolute;mso-position-vertical-relative:text;mso-width-percent:0;mso-height-percent:0;mso-width-relative:margin;mso-height-relative:margin;v-text-anchor:top" o:gfxdata="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" strokecolor="black [3213]">
+              <v:shape id="_x0000_s1027" type="#_x0000_t202" style="position:absolute;left:0;text-align:left;margin-left:0;margin-top:0;width:212.5pt;height:120.5pt;z-index:251659264;visibility:visible;mso-wrap-style:square;mso-width-percent:0;mso-height-percent:0;mso-wrap-distance-left:9pt;mso-wrap-distance-top:3.6pt;mso-wrap-distance-right:9pt;mso-wrap-distance-bottom:3.6pt;mso-position-horizontal:left;mso-position-horizontal-relative:margin;mso-position-vertical:absolute;mso-position-vertical-relative:text;mso-width-percent:0;mso-height-percent:0;mso-width-relative:margin;mso-height-relative:margin;v-text-anchor:top" o:gfxdata="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" strokecolor="black [3213]">
                 <v:textbox>
                   <w:txbxContent>
                     <w:p>
                       <w:r>
-                        <w:t>MARMOLISTAS EL PILAR, S.L. B-11292000</w:t>
+                        <w:t xml:space="preserve">NHTRAVEL iNTERNACIONAL, AGENCIA </w:t>
+                      </w:r>
+                      <w:r>
+                        <w:t>INMOBILIARIA</w:t>
                       </w:r>
                       <w:r>
                         <w:br/>
-                        <w:t>POLÍGONO DE PELAGATOS</w:t>
                       </w:r>
                       <w:r>
                         <w:br/>
-                        <w:t>TLFS.: 956 533 280, 658 953 303</w:t>
+                        <w:t xml:space="preserve">TLFS.: </w:t>
+                      </w:r>
+                      <w:r>
+                        <w:t>+212 5393-05011</w:t>
                       </w:r>
                       <w:r>
                         <w:br/>
-                        <w:t>11130 CHICLANA (CÁDIZ)</w:t>
+                      </w:r>
+                      <w:r>
+                        <w:t>90000 TÁ</w:t>
+                      </w:r>
+                      <w:r>
+                        <w:t>NGER</w:t>
+                      </w:r>
+                      <w:r>
+                        <w:t xml:space="preserve"> (</w:t>
+                      </w:r>
+                      <w:r>
+                        <w:t>MARRUECOS</w:t>
+                      </w:r>
+                      <w:r>
+                        <w:t>)</w:t>
                       </w:r>
                       <w:r>
                         <w:br/>
@@ -403,13 +465,12 @@
       <w:r>
         <w:rPr>
           <w:noProof/>
-          <w:lang w:eastAsia="es-ES"/>
         </w:rPr>
         <w:drawing>
-          <wp:inline distT="0" distB="0" distL="0" distR="0" wp14:anchorId="6C3BB1D6" wp14:editId="4922417F">
-            <wp:extent cx="887443" cy="887443"/>
-            <wp:effectExtent l="0" t="0" r="8255" b="8255"/>
-            <wp:docPr id="1" name="Imagen 1"/>
+          <wp:inline distT="0" distB="0" distL="0" distR="0">
+            <wp:extent cx="1054100" cy="825500"/>
+            <wp:effectExtent l="0" t="0" r="0" b="0"/>
+            <wp:docPr id="6" name="Imagen 6"/>
             <wp:cNvGraphicFramePr>
               <a:graphicFrameLocks xmlns:a="http://schemas.openxmlformats.org/drawingml/2006/main" noChangeAspect="1"/>
             </wp:cNvGraphicFramePr>
@@ -417,7 +478,7 @@
               <a:graphicData uri="http://schemas.openxmlformats.org/drawingml/2006/picture">
                 <pic:pic xmlns:pic="http://schemas.openxmlformats.org/drawingml/2006/picture">
                   <pic:nvPicPr>
-                    <pic:cNvPr id="1" name="logo.png"/>
+                    <pic:cNvPr id="6" name="logo2.png"/>
                     <pic:cNvPicPr/>
                   </pic:nvPicPr>
                   <pic:blipFill>
@@ -435,7 +496,7 @@
                   <pic:spPr>
                     <a:xfrm>
                       <a:off x="0" y="0"/>
-                      <a:ext cx="899719" cy="899719"/>
+                      <a:ext cx="1054100" cy="825500"/>
                     </a:xfrm>
                     <a:prstGeom prst="rect">
                       <a:avLst/>
@@ -645,7 +706,7 @@
                                     </pic:cNvPicPr>
                                   </pic:nvPicPr>
                                   <pic:blipFill>
-                                    <a:blip r:embed="rId13">
+                                    <a:blip r:embed="rId14">
                                       <a:extLst>
                                         <a:ext uri="{28A0092B-C50C-407E-A947-70E740481C1C}">
                                           <a14:useLocalDpi xmlns:a14="http://schemas.microsoft.com/office/drawing/2010/main" val="0"/>
@@ -762,7 +823,15 @@
                               <w:br/>
                             </w:r>
                             <w:r>
-                              <w:t>{codigo}</w:t>
+                              <w:t>{</w:t>
+                            </w:r>
+                            <w:proofErr w:type="spellStart"/>
+                            <w:r>
+                              <w:t>codigo</w:t>
+                            </w:r>
+                            <w:proofErr w:type="spellEnd"/>
+                            <w:r>
+                              <w:t>}</w:t>
                             </w:r>
                           </w:p>
                         </w:txbxContent>
@@ -825,10 +894,7 @@
         </mc:AlternateContent>
       </w:r>
     </w:p>
-    <w:p>
-      <w:bookmarkStart w:id="0" w:name="_GoBack"/>
-      <w:bookmarkEnd w:id="0"/>
-    </w:p>
+    <w:p/>
     <w:p>
       <w:pPr>
         <w:jc w:val="right"/>
@@ -841,12 +907,12 @@
         <w:tblLook w:val="04A0" w:firstRow="1" w:lastRow="0" w:firstColumn="1" w:lastColumn="0" w:noHBand="0" w:noVBand="1"/>
       </w:tblPr>
       <w:tblGrid>
-        <w:gridCol w:w="3157"/>
-        <w:gridCol w:w="1186"/>
-        <w:gridCol w:w="1215"/>
-        <w:gridCol w:w="1210"/>
+        <w:gridCol w:w="3668"/>
+        <w:gridCol w:w="968"/>
+        <w:gridCol w:w="1129"/>
+        <w:gridCol w:w="1152"/>
         <w:gridCol w:w="916"/>
-        <w:gridCol w:w="1289"/>
+        <w:gridCol w:w="1140"/>
         <w:gridCol w:w="1493"/>
       </w:tblGrid>
       <w:tr>
@@ -880,8 +946,10 @@
             <w:pPr>
               <w:cnfStyle w:val="100000000000" w:firstRow="1" w:lastRow="0" w:firstColumn="0" w:lastColumn="0" w:oddVBand="0" w:evenVBand="0" w:oddHBand="0" w:evenHBand="0" w:firstRowFirstColumn="0" w:firstRowLastColumn="0" w:lastRowFirstColumn="0" w:lastRowLastColumn="0"/>
             </w:pPr>
-            <w:r>
-              <w:t>UNIDADES</w:t>
+            <w:bookmarkStart w:id="0" w:name="_GoBack"/>
+            <w:bookmarkEnd w:id="0"/>
+            <w:r>
+              <w:t xml:space="preserve">CÓDIGO </w:t>
             </w:r>
           </w:p>
         </w:tc>
@@ -897,9 +965,6 @@
             <w:pPr>
               <w:cnfStyle w:val="100000000000" w:firstRow="1" w:lastRow="0" w:firstColumn="0" w:lastColumn="0" w:oddVBand="0" w:evenVBand="0" w:oddHBand="0" w:evenHBand="0" w:firstRowFirstColumn="0" w:firstRowLastColumn="0" w:lastRowFirstColumn="0" w:lastRowLastColumn="0"/>
             </w:pPr>
-            <w:r>
-              <w:t>MEDIDAS</w:t>
-            </w:r>
           </w:p>
         </w:tc>
         <w:tc>
@@ -915,7 +980,7 @@
               <w:cnfStyle w:val="100000000000" w:firstRow="1" w:lastRow="0" w:firstColumn="0" w:lastColumn="0" w:oddVBand="0" w:evenVBand="0" w:oddHBand="0" w:evenHBand="0" w:firstRowFirstColumn="0" w:firstRowLastColumn="0" w:lastRowFirstColumn="0" w:lastRowLastColumn="0"/>
             </w:pPr>
             <w:r>
-              <w:t>CANTIDAD</w:t>
+              <w:t>DÍAS</w:t>
             </w:r>
           </w:p>
         </w:tc>
@@ -948,9 +1013,6 @@
             <w:pPr>
               <w:cnfStyle w:val="100000000000" w:firstRow="1" w:lastRow="0" w:firstColumn="0" w:lastColumn="0" w:oddVBand="0" w:evenVBand="0" w:oddHBand="0" w:evenHBand="0" w:firstRowFirstColumn="0" w:firstRowLastColumn="0" w:lastRowFirstColumn="0" w:lastRowLastColumn="0"/>
             </w:pPr>
-            <w:r>
-              <w:t>DTO.</w:t>
-            </w:r>
           </w:p>
         </w:tc>
         <w:tc>
@@ -993,7 +1055,21 @@
               <w:rPr>
                 <w:b w:val="0"/>
               </w:rPr>
-              <w:t>{#items}</w:t>
+              <w:t>{#</w:t>
+            </w:r>
+            <w:proofErr w:type="spellStart"/>
+            <w:r>
+              <w:rPr>
+                <w:b w:val="0"/>
+              </w:rPr>
+              <w:t>items</w:t>
+            </w:r>
+            <w:proofErr w:type="spellEnd"/>
+            <w:r>
+              <w:rPr>
+                <w:b w:val="0"/>
+              </w:rPr>
+              <w:t>}</w:t>
             </w:r>
             <w:r>
               <w:rPr>
@@ -1027,7 +1103,15 @@
               <w:cnfStyle w:val="000000100000" w:firstRow="0" w:lastRow="0" w:firstColumn="0" w:lastColumn="0" w:oddVBand="0" w:evenVBand="0" w:oddHBand="1" w:evenHBand="0" w:firstRowFirstColumn="0" w:firstRowLastColumn="0" w:lastRowFirstColumn="0" w:lastRowLastColumn="0"/>
             </w:pPr>
             <w:r>
-              <w:t>{unidades}</w:t>
+              <w:t>{</w:t>
+            </w:r>
+            <w:proofErr w:type="spellStart"/>
+            <w:r>
+              <w:t>codigo</w:t>
+            </w:r>
+            <w:proofErr w:type="spellEnd"/>
+            <w:r>
+              <w:t>}</w:t>
             </w:r>
           </w:p>
         </w:tc>
@@ -1042,9 +1126,6 @@
             <w:pPr>
               <w:cnfStyle w:val="000000100000" w:firstRow="0" w:lastRow="0" w:firstColumn="0" w:lastColumn="0" w:oddVBand="0" w:evenVBand="0" w:oddHBand="1" w:evenHBand="0" w:firstRowFirstColumn="0" w:firstRowLastColumn="0" w:lastRowFirstColumn="0" w:lastRowLastColumn="0"/>
             </w:pPr>
-            <w:r>
-              <w:t>{medidas}</w:t>
-            </w:r>
           </w:p>
         </w:tc>
         <w:tc>
@@ -1059,7 +1140,15 @@
               <w:cnfStyle w:val="000000100000" w:firstRow="0" w:lastRow="0" w:firstColumn="0" w:lastColumn="0" w:oddVBand="0" w:evenVBand="0" w:oddHBand="1" w:evenHBand="0" w:firstRowFirstColumn="0" w:firstRowLastColumn="0" w:lastRowFirstColumn="0" w:lastRowLastColumn="0"/>
             </w:pPr>
             <w:r>
-              <w:t>{cantidad}</w:t>
+              <w:t>{</w:t>
+            </w:r>
+            <w:proofErr w:type="spellStart"/>
+            <w:r>
+              <w:t>dias</w:t>
+            </w:r>
+            <w:proofErr w:type="spellEnd"/>
+            <w:r>
+              <w:t>}</w:t>
             </w:r>
           </w:p>
         </w:tc>
@@ -1090,9 +1179,6 @@
             <w:pPr>
               <w:cnfStyle w:val="000000100000" w:firstRow="0" w:lastRow="0" w:firstColumn="0" w:lastColumn="0" w:oddVBand="0" w:evenVBand="0" w:oddHBand="1" w:evenHBand="0" w:firstRowFirstColumn="0" w:firstRowLastColumn="0" w:lastRowFirstColumn="0" w:lastRowLastColumn="0"/>
             </w:pPr>
-            <w:r>
-              <w:t>{descuento}</w:t>
-            </w:r>
           </w:p>
         </w:tc>
         <w:tc>
@@ -1107,7 +1193,15 @@
               <w:cnfStyle w:val="000000100000" w:firstRow="0" w:lastRow="0" w:firstColumn="0" w:lastColumn="0" w:oddVBand="0" w:evenVBand="0" w:oddHBand="1" w:evenHBand="0" w:firstRowFirstColumn="0" w:firstRowLastColumn="0" w:lastRowFirstColumn="0" w:lastRowLastColumn="0"/>
             </w:pPr>
             <w:r>
-              <w:t>{total}{/items}</w:t>
+              <w:t>{total}{/</w:t>
+            </w:r>
+            <w:proofErr w:type="spellStart"/>
+            <w:r>
+              <w:t>items</w:t>
+            </w:r>
+            <w:proofErr w:type="spellEnd"/>
+            <w:r>
+              <w:t>}</w:t>
             </w:r>
           </w:p>
         </w:tc>
@@ -1233,7 +1327,7 @@
               </w:rPr>
             </w:pPr>
             <w:r>
-              <w:t>BRUTO</w:t>
+              <w:t>Pagado</w:t>
             </w:r>
           </w:p>
         </w:tc>
@@ -1246,9 +1340,6 @@
               <w:jc w:val="center"/>
               <w:cnfStyle w:val="100000000000" w:firstRow="1" w:lastRow="0" w:firstColumn="0" w:lastColumn="0" w:oddVBand="0" w:evenVBand="0" w:oddHBand="0" w:evenHBand="0" w:firstRowFirstColumn="0" w:firstRowLastColumn="0" w:lastRowFirstColumn="0" w:lastRowLastColumn="0"/>
             </w:pPr>
-            <w:r>
-              <w:t>% IVA</w:t>
-            </w:r>
           </w:p>
         </w:tc>
         <w:tc>
@@ -1260,9 +1351,6 @@
               <w:jc w:val="center"/>
               <w:cnfStyle w:val="100000000000" w:firstRow="1" w:lastRow="0" w:firstColumn="0" w:lastColumn="0" w:oddVBand="0" w:evenVBand="0" w:oddHBand="0" w:evenHBand="0" w:firstRowFirstColumn="0" w:firstRowLastColumn="0" w:lastRowFirstColumn="0" w:lastRowLastColumn="0"/>
             </w:pPr>
-            <w:r>
-              <w:t>REC. EQUIV.</w:t>
-            </w:r>
           </w:p>
         </w:tc>
         <w:tc>
@@ -1297,7 +1385,19 @@
               <w:rPr>
                 <w:b w:val="0"/>
               </w:rPr>
-              <w:t>{bruto}</w:t>
+              <w:t>{</w:t>
+            </w:r>
+            <w:r>
+              <w:rPr>
+                <w:b w:val="0"/>
+              </w:rPr>
+              <w:t>pagado</w:t>
+            </w:r>
+            <w:r>
+              <w:rPr>
+                <w:b w:val="0"/>
+              </w:rPr>
+              <w:t>}</w:t>
             </w:r>
             <w:r>
               <w:rPr>
@@ -1322,9 +1422,6 @@
               <w:jc w:val="center"/>
               <w:cnfStyle w:val="000000100000" w:firstRow="0" w:lastRow="0" w:firstColumn="0" w:lastColumn="0" w:oddVBand="0" w:evenVBand="0" w:oddHBand="1" w:evenHBand="0" w:firstRowFirstColumn="0" w:firstRowLastColumn="0" w:lastRowFirstColumn="0" w:lastRowLastColumn="0"/>
             </w:pPr>
-            <w:r>
-              <w:t>21</w:t>
-            </w:r>
           </w:p>
         </w:tc>
         <w:tc>
@@ -1336,9 +1433,6 @@
               <w:jc w:val="center"/>
               <w:cnfStyle w:val="000000100000" w:firstRow="0" w:lastRow="0" w:firstColumn="0" w:lastColumn="0" w:oddVBand="0" w:evenVBand="0" w:oddHBand="1" w:evenHBand="0" w:firstRowFirstColumn="0" w:firstRowLastColumn="0" w:lastRowFirstColumn="0" w:lastRowLastColumn="0"/>
             </w:pPr>
-            <w:r>
-              <w:t>{rec} €</w:t>
-            </w:r>
           </w:p>
         </w:tc>
         <w:tc>
@@ -1362,7 +1456,7 @@
     </w:tbl>
     <w:p/>
     <w:sectPr>
-      <w:footerReference w:type="default" r:id="rId14"/>
+      <w:footerReference w:type="default" r:id="rId15"/>
       <w:pgSz w:w="11906" w:h="16838"/>
       <w:pgMar w:top="720" w:right="720" w:bottom="720" w:left="720" w:header="708" w:footer="708" w:gutter="0"/>
       <w:cols w:space="708"/>
@@ -1373,7 +1467,7 @@
 </file>
 
 <file path=word/endnotes.xml><?xml version="1.0" encoding="utf-8"?>
-<w:endnotes xmlns:wpc="http://schemas.microsoft.com/office/word/2010/wordprocessingCanvas" xmlns:mc="http://schemas.openxmlformats.org/markup-compatibility/2006" xmlns:o="urn:schemas-microsoft-com:office:office" xmlns:r="http://schemas.openxmlformats.org/officeDocument/2006/relationships" xmlns:m="http://schemas.openxmlformats.org/officeDocument/2006/math" xmlns:v="urn:schemas-microsoft-com:vml" xmlns:wp14="http://schemas.microsoft.com/office/word/2010/wordprocessingDrawing" xmlns:wp="http://schemas.openxmlformats.org/drawingml/2006/wordprocessingDrawing" xmlns:w10="urn:schemas-microsoft-com:office:word" xmlns:w="http://schemas.openxmlformats.org/wordprocessingml/2006/main" xmlns:w14="http://schemas.microsoft.com/office/word/2010/wordml" xmlns:w15="http://schemas.microsoft.com/office/word/2012/wordml" xmlns:wpg="http://schemas.microsoft.com/office/word/2010/wordprocessingGroup" xmlns:wpi="http://schemas.microsoft.com/office/word/2010/wordprocessingInk" xmlns:wne="http://schemas.microsoft.com/office/word/2006/wordml" xmlns:wps="http://schemas.microsoft.com/office/word/2010/wordprocessingShape" mc:Ignorable="w14 w15 wp14">
+<w:endnotes xmlns:wpc="http://schemas.microsoft.com/office/word/2010/wordprocessingCanvas" xmlns:cx="http://schemas.microsoft.com/office/drawing/2014/chartex" xmlns:cx1="http://schemas.microsoft.com/office/drawing/2015/9/8/chartex" xmlns:cx2="http://schemas.microsoft.com/office/drawing/2015/10/21/chartex" xmlns:cx3="http://schemas.microsoft.com/office/drawing/2016/5/9/chartex" xmlns:cx4="http://schemas.microsoft.com/office/drawing/2016/5/10/chartex" xmlns:cx5="http://schemas.microsoft.com/office/drawing/2016/5/11/chartex" xmlns:cx6="http://schemas.microsoft.com/office/drawing/2016/5/12/chartex" xmlns:cx7="http://schemas.microsoft.com/office/drawing/2016/5/13/chartex" xmlns:cx8="http://schemas.microsoft.com/office/drawing/2016/5/14/chartex" xmlns:mc="http://schemas.openxmlformats.org/markup-compatibility/2006" xmlns:aink="http://schemas.microsoft.com/office/drawing/2016/ink" xmlns:am3d="http://schemas.microsoft.com/office/drawing/2017/model3d" xmlns:o="urn:schemas-microsoft-com:office:office" xmlns:r="http://schemas.openxmlformats.org/officeDocument/2006/relationships" xmlns:m="http://schemas.openxmlformats.org/officeDocument/2006/math" xmlns:v="urn:schemas-microsoft-com:vml" xmlns:wp14="http://schemas.microsoft.com/office/word/2010/wordprocessingDrawing" xmlns:wp="http://schemas.openxmlformats.org/drawingml/2006/wordprocessingDrawing" xmlns:w10="urn:schemas-microsoft-com:office:word" xmlns:w="http://schemas.openxmlformats.org/wordprocessingml/2006/main" xmlns:w14="http://schemas.microsoft.com/office/word/2010/wordml" xmlns:w15="http://schemas.microsoft.com/office/word/2012/wordml" xmlns:w16cid="http://schemas.microsoft.com/office/word/2016/wordml/cid" xmlns:w16se="http://schemas.microsoft.com/office/word/2015/wordml/symex" xmlns:wpg="http://schemas.microsoft.com/office/word/2010/wordprocessingGroup" xmlns:wpi="http://schemas.microsoft.com/office/word/2010/wordprocessingInk" xmlns:wne="http://schemas.microsoft.com/office/word/2006/wordml" xmlns:wps="http://schemas.microsoft.com/office/word/2010/wordprocessingShape" mc:Ignorable="w14 w15 w16se w16cid wp14">
   <w:endnote w:type="separator" w:id="-1">
     <w:p>
       <w:pPr>
@@ -1398,7 +1492,7 @@
 </file>
 
 <file path=word/footer1.xml><?xml version="1.0" encoding="utf-8"?>
-<w:ftr xmlns:wpc="http://schemas.microsoft.com/office/word/2010/wordprocessingCanvas" xmlns:mc="http://schemas.openxmlformats.org/markup-compatibility/2006" xmlns:o="urn:schemas-microsoft-com:office:office" xmlns:r="http://schemas.openxmlformats.org/officeDocument/2006/relationships" xmlns:m="http://schemas.openxmlformats.org/officeDocument/2006/math" xmlns:v="urn:schemas-microsoft-com:vml" xmlns:wp14="http://schemas.microsoft.com/office/word/2010/wordprocessingDrawing" xmlns:wp="http://schemas.openxmlformats.org/drawingml/2006/wordprocessingDrawing" xmlns:w10="urn:schemas-microsoft-com:office:word" xmlns:w="http://schemas.openxmlformats.org/wordprocessingml/2006/main" xmlns:w14="http://schemas.microsoft.com/office/word/2010/wordml" xmlns:w15="http://schemas.microsoft.com/office/word/2012/wordml" xmlns:wpg="http://schemas.microsoft.com/office/word/2010/wordprocessingGroup" xmlns:wpi="http://schemas.microsoft.com/office/word/2010/wordprocessingInk" xmlns:wne="http://schemas.microsoft.com/office/word/2006/wordml" xmlns:wps="http://schemas.microsoft.com/office/word/2010/wordprocessingShape" mc:Ignorable="w14 w15 wp14">
+<w:ftr xmlns:wpc="http://schemas.microsoft.com/office/word/2010/wordprocessingCanvas" xmlns:cx="http://schemas.microsoft.com/office/drawing/2014/chartex" xmlns:cx1="http://schemas.microsoft.com/office/drawing/2015/9/8/chartex" xmlns:cx2="http://schemas.microsoft.com/office/drawing/2015/10/21/chartex" xmlns:cx3="http://schemas.microsoft.com/office/drawing/2016/5/9/chartex" xmlns:cx4="http://schemas.microsoft.com/office/drawing/2016/5/10/chartex" xmlns:cx5="http://schemas.microsoft.com/office/drawing/2016/5/11/chartex" xmlns:cx6="http://schemas.microsoft.com/office/drawing/2016/5/12/chartex" xmlns:cx7="http://schemas.microsoft.com/office/drawing/2016/5/13/chartex" xmlns:cx8="http://schemas.microsoft.com/office/drawing/2016/5/14/chartex" xmlns:mc="http://schemas.openxmlformats.org/markup-compatibility/2006" xmlns:aink="http://schemas.microsoft.com/office/drawing/2016/ink" xmlns:am3d="http://schemas.microsoft.com/office/drawing/2017/model3d" xmlns:o="urn:schemas-microsoft-com:office:office" xmlns:r="http://schemas.openxmlformats.org/officeDocument/2006/relationships" xmlns:m="http://schemas.openxmlformats.org/officeDocument/2006/math" xmlns:v="urn:schemas-microsoft-com:vml" xmlns:wp14="http://schemas.microsoft.com/office/word/2010/wordprocessingDrawing" xmlns:wp="http://schemas.openxmlformats.org/drawingml/2006/wordprocessingDrawing" xmlns:w10="urn:schemas-microsoft-com:office:word" xmlns:w="http://schemas.openxmlformats.org/wordprocessingml/2006/main" xmlns:w14="http://schemas.microsoft.com/office/word/2010/wordml" xmlns:w15="http://schemas.microsoft.com/office/word/2012/wordml" xmlns:w16cid="http://schemas.microsoft.com/office/word/2016/wordml/cid" xmlns:w16se="http://schemas.microsoft.com/office/word/2015/wordml/symex" xmlns:wpg="http://schemas.microsoft.com/office/word/2010/wordprocessingGroup" xmlns:wpi="http://schemas.microsoft.com/office/word/2010/wordprocessingInk" xmlns:wne="http://schemas.microsoft.com/office/word/2006/wordml" xmlns:wps="http://schemas.microsoft.com/office/word/2010/wordprocessingShape" mc:Ignorable="w14 w15 w16se w16cid wp14">
   <w:p>
     <w:pPr>
       <w:pStyle w:val="Piedepgina"/>
@@ -1427,21 +1521,12 @@
     <w:pPr>
       <w:pStyle w:val="Piedepgina"/>
     </w:pPr>
-    <w:r>
-      <w:rPr>
-        <w:b/>
-      </w:rPr>
-      <w:t>FORMA DE PAGO:</w:t>
-    </w:r>
-    <w:r>
-      <w:t xml:space="preserve"> {formadepago}</w:t>
-    </w:r>
   </w:p>
 </w:ftr>
 </file>
 
 <file path=word/footnotes.xml><?xml version="1.0" encoding="utf-8"?>
-<w:footnotes xmlns:wpc="http://schemas.microsoft.com/office/word/2010/wordprocessingCanvas" xmlns:mc="http://schemas.openxmlformats.org/markup-compatibility/2006" xmlns:o="urn:schemas-microsoft-com:office:office" xmlns:r="http://schemas.openxmlformats.org/officeDocument/2006/relationships" xmlns:m="http://schemas.openxmlformats.org/officeDocument/2006/math" xmlns:v="urn:schemas-microsoft-com:vml" xmlns:wp14="http://schemas.microsoft.com/office/word/2010/wordprocessingDrawing" xmlns:wp="http://schemas.openxmlformats.org/drawingml/2006/wordprocessingDrawing" xmlns:w10="urn:schemas-microsoft-com:office:word" xmlns:w="http://schemas.openxmlformats.org/wordprocessingml/2006/main" xmlns:w14="http://schemas.microsoft.com/office/word/2010/wordml" xmlns:w15="http://schemas.microsoft.com/office/word/2012/wordml" xmlns:wpg="http://schemas.microsoft.com/office/word/2010/wordprocessingGroup" xmlns:wpi="http://schemas.microsoft.com/office/word/2010/wordprocessingInk" xmlns:wne="http://schemas.microsoft.com/office/word/2006/wordml" xmlns:wps="http://schemas.microsoft.com/office/word/2010/wordprocessingShape" mc:Ignorable="w14 w15 wp14">
+<w:footnotes xmlns:wpc="http://schemas.microsoft.com/office/word/2010/wordprocessingCanvas" xmlns:cx="http://schemas.microsoft.com/office/drawing/2014/chartex" xmlns:cx1="http://schemas.microsoft.com/office/drawing/2015/9/8/chartex" xmlns:cx2="http://schemas.microsoft.com/office/drawing/2015/10/21/chartex" xmlns:cx3="http://schemas.microsoft.com/office/drawing/2016/5/9/chartex" xmlns:cx4="http://schemas.microsoft.com/office/drawing/2016/5/10/chartex" xmlns:cx5="http://schemas.microsoft.com/office/drawing/2016/5/11/chartex" xmlns:cx6="http://schemas.microsoft.com/office/drawing/2016/5/12/chartex" xmlns:cx7="http://schemas.microsoft.com/office/drawing/2016/5/13/chartex" xmlns:cx8="http://schemas.microsoft.com/office/drawing/2016/5/14/chartex" xmlns:mc="http://schemas.openxmlformats.org/markup-compatibility/2006" xmlns:aink="http://schemas.microsoft.com/office/drawing/2016/ink" xmlns:am3d="http://schemas.microsoft.com/office/drawing/2017/model3d" xmlns:o="urn:schemas-microsoft-com:office:office" xmlns:r="http://schemas.openxmlformats.org/officeDocument/2006/relationships" xmlns:m="http://schemas.openxmlformats.org/officeDocument/2006/math" xmlns:v="urn:schemas-microsoft-com:vml" xmlns:wp14="http://schemas.microsoft.com/office/word/2010/wordprocessingDrawing" xmlns:wp="http://schemas.openxmlformats.org/drawingml/2006/wordprocessingDrawing" xmlns:w10="urn:schemas-microsoft-com:office:word" xmlns:w="http://schemas.openxmlformats.org/wordprocessingml/2006/main" xmlns:w14="http://schemas.microsoft.com/office/word/2010/wordml" xmlns:w15="http://schemas.microsoft.com/office/word/2012/wordml" xmlns:w16cid="http://schemas.microsoft.com/office/word/2016/wordml/cid" xmlns:w16se="http://schemas.microsoft.com/office/word/2015/wordml/symex" xmlns:wpg="http://schemas.microsoft.com/office/word/2010/wordprocessingGroup" xmlns:wpi="http://schemas.microsoft.com/office/word/2010/wordprocessingInk" xmlns:wne="http://schemas.microsoft.com/office/word/2006/wordml" xmlns:wps="http://schemas.microsoft.com/office/word/2010/wordprocessingShape" mc:Ignorable="w14 w15 w16se w16cid wp14">
   <w:footnote w:type="separator" w:id="-1">
     <w:p>
       <w:pPr>
@@ -1466,7 +1551,7 @@
 </file>
 
 <file path=word/styles.xml><?xml version="1.0" encoding="utf-8"?>
-<w:styles xmlns:mc="http://schemas.openxmlformats.org/markup-compatibility/2006" xmlns:r="http://schemas.openxmlformats.org/officeDocument/2006/relationships" xmlns:w="http://schemas.openxmlformats.org/wordprocessingml/2006/main" xmlns:w14="http://schemas.microsoft.com/office/word/2010/wordml" xmlns:w15="http://schemas.microsoft.com/office/word/2012/wordml" mc:Ignorable="w14 w15">
+<w:styles xmlns:mc="http://schemas.openxmlformats.org/markup-compatibility/2006" xmlns:r="http://schemas.openxmlformats.org/officeDocument/2006/relationships" xmlns:w="http://schemas.openxmlformats.org/wordprocessingml/2006/main" xmlns:w14="http://schemas.microsoft.com/office/word/2010/wordml" xmlns:w15="http://schemas.microsoft.com/office/word/2012/wordml" xmlns:w16cid="http://schemas.microsoft.com/office/word/2016/wordml/cid" xmlns:w16se="http://schemas.microsoft.com/office/word/2015/wordml/symex" mc:Ignorable="w14 w15 w16se w16cid">
   <w:docDefaults>
     <w:rPrDefault>
       <w:rPr>
@@ -1482,7 +1567,7 @@
       </w:pPr>
     </w:pPrDefault>
   </w:docDefaults>
-  <w:latentStyles w:defLockedState="0" w:defUIPriority="99" w:defSemiHidden="0" w:defUnhideWhenUsed="0" w:defQFormat="0" w:count="371">
+  <w:latentStyles w:defLockedState="0" w:defUIPriority="99" w:defSemiHidden="0" w:defUnhideWhenUsed="0" w:defQFormat="0" w:count="375">
     <w:lsdException w:name="Normal" w:uiPriority="0" w:qFormat="1"/>
     <w:lsdException w:name="heading 1" w:uiPriority="9" w:qFormat="1"/>
     <w:lsdException w:name="heading 2" w:semiHidden="1" w:uiPriority="9" w:unhideWhenUsed="1" w:qFormat="1"/>
@@ -1854,6 +1939,10 @@
     <w:lsdException w:name="List Table 5 Dark Accent 6" w:uiPriority="50"/>
     <w:lsdException w:name="List Table 6 Colorful Accent 6" w:uiPriority="51"/>
     <w:lsdException w:name="List Table 7 Colorful Accent 6" w:uiPriority="52"/>
+    <w:lsdException w:name="Mention" w:semiHidden="1" w:unhideWhenUsed="1"/>
+    <w:lsdException w:name="Smart Hyperlink" w:semiHidden="1" w:unhideWhenUsed="1"/>
+    <w:lsdException w:name="Hashtag" w:semiHidden="1" w:unhideWhenUsed="1"/>
+    <w:lsdException w:name="Unresolved Mention" w:semiHidden="1" w:unhideWhenUsed="1"/>
   </w:latentStyles>
   <w:style w:type="paragraph" w:default="1" w:styleId="Normal">
     <w:name w:val="Normal"/>
@@ -1907,7 +1996,6 @@
       <w:spacing w:after="0" w:line="240" w:lineRule="auto"/>
     </w:pPr>
     <w:tblPr>
-      <w:tblInd w:w="0" w:type="dxa"/>
       <w:tblBorders>
         <w:top w:val="single" w:sz="4" w:space="0" w:color="auto"/>
         <w:left w:val="single" w:sz="4" w:space="0" w:color="auto"/>
@@ -1916,12 +2004,6 @@
         <w:insideH w:val="single" w:sz="4" w:space="0" w:color="auto"/>
         <w:insideV w:val="single" w:sz="4" w:space="0" w:color="auto"/>
       </w:tblBorders>
-      <w:tblCellMar>
-        <w:top w:w="0" w:type="dxa"/>
-        <w:left w:w="108" w:type="dxa"/>
-        <w:bottom w:w="0" w:type="dxa"/>
-        <w:right w:w="108" w:type="dxa"/>
-      </w:tblCellMar>
     </w:tblPr>
   </w:style>
   <w:style w:type="table" w:styleId="Tablanormal4">
@@ -1935,13 +2017,6 @@
     <w:tblPr>
       <w:tblStyleRowBandSize w:val="1"/>
       <w:tblStyleColBandSize w:val="1"/>
-      <w:tblInd w:w="0" w:type="dxa"/>
-      <w:tblCellMar>
-        <w:top w:w="0" w:type="dxa"/>
-        <w:left w:w="108" w:type="dxa"/>
-        <w:bottom w:w="0" w:type="dxa"/>
-        <w:right w:w="108" w:type="dxa"/>
-      </w:tblCellMar>
     </w:tblPr>
     <w:tblStylePr w:type="firstRow">
       <w:rPr>
@@ -1991,17 +2066,10 @@
     <w:tblPr>
       <w:tblStyleRowBandSize w:val="1"/>
       <w:tblStyleColBandSize w:val="1"/>
-      <w:tblInd w:w="0" w:type="dxa"/>
       <w:tblBorders>
         <w:top w:val="single" w:sz="4" w:space="0" w:color="7F7F7F" w:themeColor="text1" w:themeTint="80"/>
         <w:bottom w:val="single" w:sz="4" w:space="0" w:color="7F7F7F" w:themeColor="text1" w:themeTint="80"/>
       </w:tblBorders>
-      <w:tblCellMar>
-        <w:top w:w="0" w:type="dxa"/>
-        <w:left w:w="108" w:type="dxa"/>
-        <w:bottom w:w="0" w:type="dxa"/>
-        <w:right w:w="108" w:type="dxa"/>
-      </w:tblCellMar>
     </w:tblPr>
     <w:tblStylePr w:type="firstRow">
       <w:rPr>

</xml_diff>